<commit_message>
Tài khoản người dùng cho nhiều đối tượng
</commit_message>
<xml_diff>
--- a/Vaccom SRS v2.docx
+++ b/Vaccom SRS v2.docx
@@ -2664,12 +2664,6 @@
             <w:insideH w:val="single" w:color="auto" w:sz="4" w:space="0"/>
             <w:insideV w:val="single" w:color="auto" w:sz="4" w:space="0"/>
           </w:tblBorders>
-          <w:tblCellMar>
-            <w:top w:w="0" w:type="dxa"/>
-            <w:left w:w="108" w:type="dxa"/>
-            <w:bottom w:w="0" w:type="dxa"/>
-            <w:right w:w="108" w:type="dxa"/>
-          </w:tblCellMar>
         </w:tblPrEx>
         <w:tc>
           <w:tcPr>
@@ -3028,12 +3022,6 @@
             <w:insideH w:val="single" w:color="auto" w:sz="4" w:space="0"/>
             <w:insideV w:val="single" w:color="auto" w:sz="4" w:space="0"/>
           </w:tblBorders>
-          <w:tblCellMar>
-            <w:top w:w="0" w:type="dxa"/>
-            <w:left w:w="108" w:type="dxa"/>
-            <w:bottom w:w="0" w:type="dxa"/>
-            <w:right w:w="108" w:type="dxa"/>
-          </w:tblCellMar>
         </w:tblPrEx>
         <w:tc>
           <w:tcPr>
@@ -3391,12 +3379,6 @@
             <w:insideH w:val="single" w:color="auto" w:sz="4" w:space="0"/>
             <w:insideV w:val="single" w:color="auto" w:sz="4" w:space="0"/>
           </w:tblBorders>
-          <w:tblCellMar>
-            <w:top w:w="0" w:type="dxa"/>
-            <w:left w:w="108" w:type="dxa"/>
-            <w:bottom w:w="0" w:type="dxa"/>
-            <w:right w:w="108" w:type="dxa"/>
-          </w:tblCellMar>
         </w:tblPrEx>
         <w:tc>
           <w:tcPr>
@@ -3755,12 +3737,6 @@
             <w:insideH w:val="single" w:color="auto" w:sz="4" w:space="0"/>
             <w:insideV w:val="single" w:color="auto" w:sz="4" w:space="0"/>
           </w:tblBorders>
-          <w:tblCellMar>
-            <w:top w:w="0" w:type="dxa"/>
-            <w:left w:w="108" w:type="dxa"/>
-            <w:bottom w:w="0" w:type="dxa"/>
-            <w:right w:w="108" w:type="dxa"/>
-          </w:tblCellMar>
         </w:tblPrEx>
         <w:tc>
           <w:tcPr>
@@ -4103,12 +4079,6 @@
             <w:insideH w:val="single" w:color="auto" w:sz="4" w:space="0"/>
             <w:insideV w:val="single" w:color="auto" w:sz="4" w:space="0"/>
           </w:tblBorders>
-          <w:tblCellMar>
-            <w:top w:w="0" w:type="dxa"/>
-            <w:left w:w="108" w:type="dxa"/>
-            <w:bottom w:w="0" w:type="dxa"/>
-            <w:right w:w="108" w:type="dxa"/>
-          </w:tblCellMar>
         </w:tblPrEx>
         <w:tc>
           <w:tcPr>
@@ -4443,12 +4413,6 @@
             <w:insideH w:val="single" w:color="auto" w:sz="4" w:space="0"/>
             <w:insideV w:val="single" w:color="auto" w:sz="4" w:space="0"/>
           </w:tblBorders>
-          <w:tblCellMar>
-            <w:top w:w="0" w:type="dxa"/>
-            <w:left w:w="108" w:type="dxa"/>
-            <w:bottom w:w="0" w:type="dxa"/>
-            <w:right w:w="108" w:type="dxa"/>
-          </w:tblCellMar>
         </w:tblPrEx>
         <w:tc>
           <w:tcPr>
@@ -4487,41 +4451,33 @@
                 <w:lang w:val="en"/>
               </w:rPr>
             </w:pPr>
+          </w:p>
+        </w:tc>
+        <w:tc>
+          <w:tcPr>
+            <w:tcW w:w="4215" w:type="dxa"/>
+          </w:tcPr>
+          <w:p>
+            <w:pPr>
+              <w:widowControl w:val="0"/>
+              <w:numPr>
+                <w:ilvl w:val="0"/>
+                <w:numId w:val="0"/>
+              </w:numPr>
+              <w:jc w:val="both"/>
+              <w:rPr>
+                <w:rFonts w:hint="default"/>
+                <w:vertAlign w:val="baseline"/>
+                <w:lang w:val="en"/>
+              </w:rPr>
+            </w:pPr>
             <w:r>
               <w:rPr>
                 <w:rFonts w:hint="default"/>
                 <w:vertAlign w:val="baseline"/>
                 <w:lang w:val="en"/>
               </w:rPr>
-              <w:t>Đăng kí đã hủy</w:t>
-            </w:r>
-          </w:p>
-        </w:tc>
-        <w:tc>
-          <w:tcPr>
-            <w:tcW w:w="4215" w:type="dxa"/>
-          </w:tcPr>
-          <w:p>
-            <w:pPr>
-              <w:widowControl w:val="0"/>
-              <w:numPr>
-                <w:ilvl w:val="0"/>
-                <w:numId w:val="0"/>
-              </w:numPr>
-              <w:jc w:val="both"/>
-              <w:rPr>
-                <w:rFonts w:hint="default"/>
-                <w:vertAlign w:val="baseline"/>
-                <w:lang w:val="en"/>
-              </w:rPr>
-            </w:pPr>
-            <w:r>
-              <w:rPr>
-                <w:rFonts w:hint="default"/>
-                <w:vertAlign w:val="baseline"/>
-                <w:lang w:val="en"/>
-              </w:rPr>
-              <w:t>Danh sách đã hủy</w:t>
+              <w:t>Xuất danh sách đăng kí và lịch sử mũi tiêm (excel)</w:t>
             </w:r>
           </w:p>
         </w:tc>
@@ -4580,6 +4536,14 @@
                 <w:lang w:val="en"/>
               </w:rPr>
             </w:pPr>
+            <w:r>
+              <w:rPr>
+                <w:rFonts w:hint="default"/>
+                <w:vertAlign w:val="baseline"/>
+                <w:lang w:val="en"/>
+              </w:rPr>
+              <w:t>Đăng kí đã hủy</w:t>
+            </w:r>
           </w:p>
         </w:tc>
         <w:tc>
@@ -4606,7 +4570,7 @@
                 <w:vertAlign w:val="baseline"/>
                 <w:lang w:val="en"/>
               </w:rPr>
-              <w:t>Khôi phục người đã hủy</w:t>
+              <w:t>Danh sách đã hủy</w:t>
             </w:r>
           </w:p>
         </w:tc>
@@ -4665,41 +4629,33 @@
                 <w:lang w:val="en"/>
               </w:rPr>
             </w:pPr>
+          </w:p>
+        </w:tc>
+        <w:tc>
+          <w:tcPr>
+            <w:tcW w:w="4215" w:type="dxa"/>
+          </w:tcPr>
+          <w:p>
+            <w:pPr>
+              <w:widowControl w:val="0"/>
+              <w:numPr>
+                <w:ilvl w:val="0"/>
+                <w:numId w:val="0"/>
+              </w:numPr>
+              <w:jc w:val="both"/>
+              <w:rPr>
+                <w:rFonts w:hint="default"/>
+                <w:vertAlign w:val="baseline"/>
+                <w:lang w:val="en"/>
+              </w:rPr>
+            </w:pPr>
             <w:r>
               <w:rPr>
                 <w:rFonts w:hint="default"/>
                 <w:vertAlign w:val="baseline"/>
                 <w:lang w:val="en"/>
               </w:rPr>
-              <w:t>Nhập xuất dữ liệu</w:t>
-            </w:r>
-          </w:p>
-        </w:tc>
-        <w:tc>
-          <w:tcPr>
-            <w:tcW w:w="4215" w:type="dxa"/>
-          </w:tcPr>
-          <w:p>
-            <w:pPr>
-              <w:widowControl w:val="0"/>
-              <w:numPr>
-                <w:ilvl w:val="0"/>
-                <w:numId w:val="0"/>
-              </w:numPr>
-              <w:jc w:val="both"/>
-              <w:rPr>
-                <w:rFonts w:hint="default"/>
-                <w:vertAlign w:val="baseline"/>
-                <w:lang w:val="en"/>
-              </w:rPr>
-            </w:pPr>
-            <w:r>
-              <w:rPr>
-                <w:rFonts w:hint="default"/>
-                <w:vertAlign w:val="baseline"/>
-                <w:lang w:val="en"/>
-              </w:rPr>
-              <w:t>Nạp danh sách đăng kí và lịch sử mũi tiêm  (excel)</w:t>
+              <w:t>Khôi phục người đã hủy</w:t>
             </w:r>
           </w:p>
         </w:tc>
@@ -4758,6 +4714,93 @@
                 <w:lang w:val="en"/>
               </w:rPr>
             </w:pPr>
+            <w:r>
+              <w:rPr>
+                <w:rFonts w:hint="default"/>
+                <w:vertAlign w:val="baseline"/>
+                <w:lang w:val="en"/>
+              </w:rPr>
+              <w:t>Nạp dữ liệu</w:t>
+            </w:r>
+          </w:p>
+        </w:tc>
+        <w:tc>
+          <w:tcPr>
+            <w:tcW w:w="4215" w:type="dxa"/>
+          </w:tcPr>
+          <w:p>
+            <w:pPr>
+              <w:widowControl w:val="0"/>
+              <w:numPr>
+                <w:ilvl w:val="0"/>
+                <w:numId w:val="0"/>
+              </w:numPr>
+              <w:jc w:val="both"/>
+              <w:rPr>
+                <w:rFonts w:hint="default"/>
+                <w:vertAlign w:val="baseline"/>
+                <w:lang w:val="en"/>
+              </w:rPr>
+            </w:pPr>
+            <w:r>
+              <w:rPr>
+                <w:rFonts w:hint="default"/>
+                <w:vertAlign w:val="baseline"/>
+                <w:lang w:val="en"/>
+              </w:rPr>
+              <w:t>Nạp danh sách đăng kí và lịch sử mũi tiêm  (excel)</w:t>
+            </w:r>
+          </w:p>
+        </w:tc>
+      </w:tr>
+      <w:tr>
+        <w:tblPrEx>
+          <w:tblBorders>
+            <w:top w:val="single" w:color="auto" w:sz="4" w:space="0"/>
+            <w:left w:val="single" w:color="auto" w:sz="4" w:space="0"/>
+            <w:bottom w:val="single" w:color="auto" w:sz="4" w:space="0"/>
+            <w:right w:val="single" w:color="auto" w:sz="4" w:space="0"/>
+            <w:insideH w:val="single" w:color="auto" w:sz="4" w:space="0"/>
+            <w:insideV w:val="single" w:color="auto" w:sz="4" w:space="0"/>
+          </w:tblBorders>
+        </w:tblPrEx>
+        <w:tc>
+          <w:tcPr>
+            <w:tcW w:w="2102" w:type="dxa"/>
+          </w:tcPr>
+          <w:p>
+            <w:pPr>
+              <w:widowControl w:val="0"/>
+              <w:numPr>
+                <w:ilvl w:val="0"/>
+                <w:numId w:val="0"/>
+              </w:numPr>
+              <w:jc w:val="both"/>
+              <w:rPr>
+                <w:rFonts w:hint="default"/>
+                <w:lang w:val="en"/>
+              </w:rPr>
+            </w:pPr>
+          </w:p>
+        </w:tc>
+        <w:tc>
+          <w:tcPr>
+            <w:tcW w:w="2205" w:type="dxa"/>
+          </w:tcPr>
+          <w:p>
+            <w:pPr>
+              <w:widowControl w:val="0"/>
+              <w:numPr>
+                <w:ilvl w:val="0"/>
+                <w:numId w:val="0"/>
+              </w:numPr>
+              <w:jc w:val="both"/>
+              <w:rPr>
+                <w:rFonts w:hint="default"/>
+                <w:vertAlign w:val="baseline"/>
+                <w:lang w:val="en"/>
+              </w:rPr>
+            </w:pPr>
           </w:p>
         </w:tc>
         <w:tc>
@@ -4843,6 +4886,14 @@
                 <w:lang w:val="en"/>
               </w:rPr>
             </w:pPr>
+            <w:r>
+              <w:rPr>
+                <w:rFonts w:hint="default"/>
+                <w:vertAlign w:val="baseline"/>
+                <w:lang w:val="en"/>
+              </w:rPr>
+              <w:t>Rà soát mũi tiêm</w:t>
+            </w:r>
           </w:p>
         </w:tc>
         <w:tc>
@@ -4869,7 +4920,7 @@
                 <w:vertAlign w:val="baseline"/>
                 <w:lang w:val="en"/>
               </w:rPr>
-              <w:t>Xuất danh sách đăng kí và lịch sử mũi tiêm (excel)</w:t>
+              <w:t>Rà soát gắn đối tượng cho thông tin mũi tiêm được nạp từ excel</w:t>
             </w:r>
           </w:p>
         </w:tc>
@@ -4908,6 +4959,13 @@
                 <w:lang w:val="en"/>
               </w:rPr>
             </w:pPr>
+            <w:r>
+              <w:rPr>
+                <w:rFonts w:hint="default"/>
+                <w:lang w:val="en"/>
+              </w:rPr>
+              <w:t>Kế hoạch tiêm chủng</w:t>
+            </w:r>
           </w:p>
         </w:tc>
         <w:tc>
@@ -4928,14 +4986,6 @@
                 <w:lang w:val="en"/>
               </w:rPr>
             </w:pPr>
-            <w:r>
-              <w:rPr>
-                <w:rFonts w:hint="default"/>
-                <w:vertAlign w:val="baseline"/>
-                <w:lang w:val="en"/>
-              </w:rPr>
-              <w:t>Rà soát mũi tiêm</w:t>
-            </w:r>
           </w:p>
         </w:tc>
         <w:tc>
@@ -4956,14 +5006,6 @@
                 <w:lang w:val="en"/>
               </w:rPr>
             </w:pPr>
-            <w:r>
-              <w:rPr>
-                <w:rFonts w:hint="default"/>
-                <w:vertAlign w:val="baseline"/>
-                <w:lang w:val="en"/>
-              </w:rPr>
-              <w:t>Rà soát gắn đối tượng cho thông tin mũi tiêm được thêm mới</w:t>
-            </w:r>
           </w:p>
         </w:tc>
       </w:tr>
@@ -5001,17 +5043,97 @@
                 <w:lang w:val="en"/>
               </w:rPr>
             </w:pPr>
+          </w:p>
+        </w:tc>
+        <w:tc>
+          <w:tcPr>
+            <w:tcW w:w="2205" w:type="dxa"/>
+          </w:tcPr>
+          <w:p>
+            <w:pPr>
+              <w:widowControl w:val="0"/>
+              <w:numPr>
+                <w:ilvl w:val="0"/>
+                <w:numId w:val="0"/>
+              </w:numPr>
+              <w:jc w:val="both"/>
+              <w:rPr>
+                <w:rFonts w:hint="default"/>
+                <w:vertAlign w:val="baseline"/>
+                <w:lang w:val="en"/>
+              </w:rPr>
+            </w:pPr>
             <w:r>
               <w:rPr>
                 <w:rFonts w:hint="default"/>
-                <w:lang w:val="en"/>
-              </w:rPr>
-              <w:t>Kế hoạch tiêm chủng</w:t>
+                <w:vertAlign w:val="baseline"/>
+                <w:lang w:val="en"/>
+              </w:rPr>
+              <w:t>Lịch tiêm chủng</w:t>
             </w:r>
           </w:p>
         </w:tc>
         <w:tc>
           <w:tcPr>
+            <w:tcW w:w="4215" w:type="dxa"/>
+          </w:tcPr>
+          <w:p>
+            <w:pPr>
+              <w:widowControl w:val="0"/>
+              <w:numPr>
+                <w:ilvl w:val="0"/>
+                <w:numId w:val="0"/>
+              </w:numPr>
+              <w:jc w:val="both"/>
+              <w:rPr>
+                <w:rFonts w:hint="default"/>
+                <w:vertAlign w:val="baseline"/>
+                <w:lang w:val="en"/>
+              </w:rPr>
+            </w:pPr>
+            <w:r>
+              <w:rPr>
+                <w:rFonts w:hint="default"/>
+                <w:vertAlign w:val="baseline"/>
+                <w:lang w:val="en"/>
+              </w:rPr>
+              <w:t>Danh sách lịch tiêm chủng</w:t>
+            </w:r>
+          </w:p>
+        </w:tc>
+      </w:tr>
+      <w:tr>
+        <w:tblPrEx>
+          <w:tblBorders>
+            <w:top w:val="single" w:color="auto" w:sz="4" w:space="0"/>
+            <w:left w:val="single" w:color="auto" w:sz="4" w:space="0"/>
+            <w:bottom w:val="single" w:color="auto" w:sz="4" w:space="0"/>
+            <w:right w:val="single" w:color="auto" w:sz="4" w:space="0"/>
+            <w:insideH w:val="single" w:color="auto" w:sz="4" w:space="0"/>
+            <w:insideV w:val="single" w:color="auto" w:sz="4" w:space="0"/>
+          </w:tblBorders>
+        </w:tblPrEx>
+        <w:tc>
+          <w:tcPr>
+            <w:tcW w:w="2102" w:type="dxa"/>
+          </w:tcPr>
+          <w:p>
+            <w:pPr>
+              <w:widowControl w:val="0"/>
+              <w:numPr>
+                <w:ilvl w:val="0"/>
+                <w:numId w:val="0"/>
+              </w:numPr>
+              <w:jc w:val="both"/>
+              <w:rPr>
+                <w:rFonts w:hint="default"/>
+                <w:lang w:val="en"/>
+              </w:rPr>
+            </w:pPr>
+          </w:p>
+        </w:tc>
+        <w:tc>
+          <w:tcPr>
             <w:tcW w:w="2205" w:type="dxa"/>
           </w:tcPr>
           <w:p>
@@ -5048,6 +5170,14 @@
                 <w:lang w:val="en"/>
               </w:rPr>
             </w:pPr>
+            <w:r>
+              <w:rPr>
+                <w:rFonts w:hint="default"/>
+                <w:vertAlign w:val="baseline"/>
+                <w:lang w:val="en"/>
+              </w:rPr>
+              <w:t>Tạo mới lịch tiêm chủng</w:t>
+            </w:r>
           </w:p>
         </w:tc>
       </w:tr>
@@ -5105,41 +5235,33 @@
                 <w:lang w:val="en"/>
               </w:rPr>
             </w:pPr>
+          </w:p>
+        </w:tc>
+        <w:tc>
+          <w:tcPr>
+            <w:tcW w:w="4215" w:type="dxa"/>
+          </w:tcPr>
+          <w:p>
+            <w:pPr>
+              <w:widowControl w:val="0"/>
+              <w:numPr>
+                <w:ilvl w:val="0"/>
+                <w:numId w:val="0"/>
+              </w:numPr>
+              <w:jc w:val="both"/>
+              <w:rPr>
+                <w:rFonts w:hint="default"/>
+                <w:vertAlign w:val="baseline"/>
+                <w:lang w:val="en"/>
+              </w:rPr>
+            </w:pPr>
             <w:r>
               <w:rPr>
                 <w:rFonts w:hint="default"/>
                 <w:vertAlign w:val="baseline"/>
                 <w:lang w:val="en"/>
               </w:rPr>
-              <w:t>Lịch tiêm chủng</w:t>
-            </w:r>
-          </w:p>
-        </w:tc>
-        <w:tc>
-          <w:tcPr>
-            <w:tcW w:w="4215" w:type="dxa"/>
-          </w:tcPr>
-          <w:p>
-            <w:pPr>
-              <w:widowControl w:val="0"/>
-              <w:numPr>
-                <w:ilvl w:val="0"/>
-                <w:numId w:val="0"/>
-              </w:numPr>
-              <w:jc w:val="both"/>
-              <w:rPr>
-                <w:rFonts w:hint="default"/>
-                <w:vertAlign w:val="baseline"/>
-                <w:lang w:val="en"/>
-              </w:rPr>
-            </w:pPr>
-            <w:r>
-              <w:rPr>
-                <w:rFonts w:hint="default"/>
-                <w:vertAlign w:val="baseline"/>
-                <w:lang w:val="en"/>
-              </w:rPr>
-              <w:t>Danh sách lịch tiêm chủng</w:t>
+              <w:t>Xem/sửa lịch tiêm chủng (ca tiêm trong lịch)</w:t>
             </w:r>
           </w:p>
         </w:tc>
@@ -5224,7 +5346,7 @@
                 <w:vertAlign w:val="baseline"/>
                 <w:lang w:val="en"/>
               </w:rPr>
-              <w:t>Tạo mới lịch tiêm chủng</w:t>
+              <w:t>Tạo lập phiếu hẹn theo ca (tự động)</w:t>
             </w:r>
           </w:p>
         </w:tc>
@@ -5309,7 +5431,94 @@
                 <w:vertAlign w:val="baseline"/>
                 <w:lang w:val="en"/>
               </w:rPr>
-              <w:t>Xem/sửa lịch tiêm chủng (ca tiêm trong lịch)</w:t>
+              <w:t>Đóngg kết thúc lịch</w:t>
+            </w:r>
+          </w:p>
+        </w:tc>
+      </w:tr>
+      <w:tr>
+        <w:tblPrEx>
+          <w:tblBorders>
+            <w:top w:val="single" w:color="auto" w:sz="4" w:space="0"/>
+            <w:left w:val="single" w:color="auto" w:sz="4" w:space="0"/>
+            <w:bottom w:val="single" w:color="auto" w:sz="4" w:space="0"/>
+            <w:right w:val="single" w:color="auto" w:sz="4" w:space="0"/>
+            <w:insideH w:val="single" w:color="auto" w:sz="4" w:space="0"/>
+            <w:insideV w:val="single" w:color="auto" w:sz="4" w:space="0"/>
+          </w:tblBorders>
+        </w:tblPrEx>
+        <w:tc>
+          <w:tcPr>
+            <w:tcW w:w="2102" w:type="dxa"/>
+          </w:tcPr>
+          <w:p>
+            <w:pPr>
+              <w:widowControl w:val="0"/>
+              <w:numPr>
+                <w:ilvl w:val="0"/>
+                <w:numId w:val="0"/>
+              </w:numPr>
+              <w:jc w:val="both"/>
+              <w:rPr>
+                <w:rFonts w:hint="default"/>
+                <w:lang w:val="en"/>
+              </w:rPr>
+            </w:pPr>
+          </w:p>
+        </w:tc>
+        <w:tc>
+          <w:tcPr>
+            <w:tcW w:w="2205" w:type="dxa"/>
+          </w:tcPr>
+          <w:p>
+            <w:pPr>
+              <w:widowControl w:val="0"/>
+              <w:numPr>
+                <w:ilvl w:val="0"/>
+                <w:numId w:val="0"/>
+              </w:numPr>
+              <w:jc w:val="both"/>
+              <w:rPr>
+                <w:rFonts w:hint="default"/>
+                <w:vertAlign w:val="baseline"/>
+                <w:lang w:val="en"/>
+              </w:rPr>
+            </w:pPr>
+            <w:r>
+              <w:rPr>
+                <w:rFonts w:hint="default"/>
+                <w:vertAlign w:val="baseline"/>
+                <w:lang w:val="en"/>
+              </w:rPr>
+              <w:t xml:space="preserve">Danh sách dự kiến tiêm </w:t>
+            </w:r>
+          </w:p>
+        </w:tc>
+        <w:tc>
+          <w:tcPr>
+            <w:tcW w:w="4215" w:type="dxa"/>
+          </w:tcPr>
+          <w:p>
+            <w:pPr>
+              <w:widowControl w:val="0"/>
+              <w:numPr>
+                <w:ilvl w:val="0"/>
+                <w:numId w:val="0"/>
+              </w:numPr>
+              <w:jc w:val="both"/>
+              <w:rPr>
+                <w:rFonts w:hint="default"/>
+                <w:vertAlign w:val="baseline"/>
+                <w:lang w:val="en"/>
+              </w:rPr>
+            </w:pPr>
+            <w:r>
+              <w:rPr>
+                <w:rFonts w:hint="default"/>
+                <w:vertAlign w:val="baseline"/>
+                <w:lang w:val="en"/>
+              </w:rPr>
+              <w:t>Danh sách phiếu hẹn dự kiến gọi (lọc theo từng lịch)</w:t>
             </w:r>
           </w:p>
         </w:tc>
@@ -5394,7 +5603,7 @@
                 <w:vertAlign w:val="baseline"/>
                 <w:lang w:val="en"/>
               </w:rPr>
-              <w:t>Tạo lập phiếu hẹn theo ca (tự động)</w:t>
+              <w:t>Chuyển danh sách gọi hẹn tiêm</w:t>
             </w:r>
           </w:p>
         </w:tc>
@@ -5479,7 +5688,7 @@
                 <w:vertAlign w:val="baseline"/>
                 <w:lang w:val="en"/>
               </w:rPr>
-              <w:t>Đóngg kết thúc lịch</w:t>
+              <w:t>Bổ sung phiếu hẹn (thủ công)</w:t>
             </w:r>
           </w:p>
         </w:tc>
@@ -5544,7 +5753,7 @@
                 <w:vertAlign w:val="baseline"/>
                 <w:lang w:val="en"/>
               </w:rPr>
-              <w:t xml:space="preserve">Danh sách dự kiến tiêm </w:t>
+              <w:t>Danh sách hẹn gọi tiêm</w:t>
             </w:r>
           </w:p>
         </w:tc>
@@ -5572,7 +5781,86 @@
                 <w:vertAlign w:val="baseline"/>
                 <w:lang w:val="en"/>
               </w:rPr>
-              <w:t>Danh sách phiếu hẹn dự kiến gọi (lọc theo từng lịch)</w:t>
+              <w:t>Danh sách hẹn gọi (lọc theo từng lịch)</w:t>
+            </w:r>
+          </w:p>
+        </w:tc>
+      </w:tr>
+      <w:tr>
+        <w:tblPrEx>
+          <w:tblBorders>
+            <w:top w:val="single" w:color="auto" w:sz="4" w:space="0"/>
+            <w:left w:val="single" w:color="auto" w:sz="4" w:space="0"/>
+            <w:bottom w:val="single" w:color="auto" w:sz="4" w:space="0"/>
+            <w:right w:val="single" w:color="auto" w:sz="4" w:space="0"/>
+            <w:insideH w:val="single" w:color="auto" w:sz="4" w:space="0"/>
+            <w:insideV w:val="single" w:color="auto" w:sz="4" w:space="0"/>
+          </w:tblBorders>
+        </w:tblPrEx>
+        <w:tc>
+          <w:tcPr>
+            <w:tcW w:w="2102" w:type="dxa"/>
+          </w:tcPr>
+          <w:p>
+            <w:pPr>
+              <w:widowControl w:val="0"/>
+              <w:numPr>
+                <w:ilvl w:val="0"/>
+                <w:numId w:val="0"/>
+              </w:numPr>
+              <w:jc w:val="both"/>
+              <w:rPr>
+                <w:rFonts w:hint="default"/>
+                <w:lang w:val="en"/>
+              </w:rPr>
+            </w:pPr>
+          </w:p>
+        </w:tc>
+        <w:tc>
+          <w:tcPr>
+            <w:tcW w:w="2205" w:type="dxa"/>
+          </w:tcPr>
+          <w:p>
+            <w:pPr>
+              <w:widowControl w:val="0"/>
+              <w:numPr>
+                <w:ilvl w:val="0"/>
+                <w:numId w:val="0"/>
+              </w:numPr>
+              <w:jc w:val="both"/>
+              <w:rPr>
+                <w:rFonts w:hint="default"/>
+                <w:vertAlign w:val="baseline"/>
+                <w:lang w:val="en"/>
+              </w:rPr>
+            </w:pPr>
+          </w:p>
+        </w:tc>
+        <w:tc>
+          <w:tcPr>
+            <w:tcW w:w="4215" w:type="dxa"/>
+          </w:tcPr>
+          <w:p>
+            <w:pPr>
+              <w:widowControl w:val="0"/>
+              <w:numPr>
+                <w:ilvl w:val="0"/>
+                <w:numId w:val="0"/>
+              </w:numPr>
+              <w:jc w:val="both"/>
+              <w:rPr>
+                <w:rFonts w:hint="default"/>
+                <w:vertAlign w:val="baseline"/>
+                <w:lang w:val="en"/>
+              </w:rPr>
+            </w:pPr>
+            <w:r>
+              <w:rPr>
+                <w:rFonts w:hint="default"/>
+                <w:vertAlign w:val="baseline"/>
+                <w:lang w:val="en"/>
+              </w:rPr>
+              <w:t>In phiếu hẹn tiêm chủng</w:t>
             </w:r>
           </w:p>
         </w:tc>
@@ -5657,7 +5945,7 @@
                 <w:vertAlign w:val="baseline"/>
                 <w:lang w:val="en"/>
               </w:rPr>
-              <w:t>Chuyển danh sách gọi hẹn tiêm</w:t>
+              <w:t>In danh sách hẹn tiêm</w:t>
             </w:r>
           </w:p>
         </w:tc>
@@ -5742,7 +6030,7 @@
                 <w:vertAlign w:val="baseline"/>
                 <w:lang w:val="en"/>
               </w:rPr>
-              <w:t>Bổ sung phiếu hẹn (thủ công)</w:t>
+              <w:t>Xác nhận lịch hẹn</w:t>
             </w:r>
           </w:p>
         </w:tc>
@@ -5807,7 +6095,7 @@
                 <w:vertAlign w:val="baseline"/>
                 <w:lang w:val="en"/>
               </w:rPr>
-              <w:t>Danh sách hẹn gọi tiêm</w:t>
+              <w:t>Danh sách checkin</w:t>
             </w:r>
           </w:p>
         </w:tc>
@@ -5835,7 +6123,86 @@
                 <w:vertAlign w:val="baseline"/>
                 <w:lang w:val="en"/>
               </w:rPr>
-              <w:t>Danh sách hẹn gọi (lọc theo từng lịch)</w:t>
+              <w:t>Xem danh sách người đã checkin (lọc theo từng lịch)</w:t>
+            </w:r>
+          </w:p>
+        </w:tc>
+      </w:tr>
+      <w:tr>
+        <w:tblPrEx>
+          <w:tblBorders>
+            <w:top w:val="single" w:color="auto" w:sz="4" w:space="0"/>
+            <w:left w:val="single" w:color="auto" w:sz="4" w:space="0"/>
+            <w:bottom w:val="single" w:color="auto" w:sz="4" w:space="0"/>
+            <w:right w:val="single" w:color="auto" w:sz="4" w:space="0"/>
+            <w:insideH w:val="single" w:color="auto" w:sz="4" w:space="0"/>
+            <w:insideV w:val="single" w:color="auto" w:sz="4" w:space="0"/>
+          </w:tblBorders>
+        </w:tblPrEx>
+        <w:tc>
+          <w:tcPr>
+            <w:tcW w:w="2102" w:type="dxa"/>
+          </w:tcPr>
+          <w:p>
+            <w:pPr>
+              <w:widowControl w:val="0"/>
+              <w:numPr>
+                <w:ilvl w:val="0"/>
+                <w:numId w:val="0"/>
+              </w:numPr>
+              <w:jc w:val="both"/>
+              <w:rPr>
+                <w:rFonts w:hint="default"/>
+                <w:lang w:val="en"/>
+              </w:rPr>
+            </w:pPr>
+          </w:p>
+        </w:tc>
+        <w:tc>
+          <w:tcPr>
+            <w:tcW w:w="2205" w:type="dxa"/>
+          </w:tcPr>
+          <w:p>
+            <w:pPr>
+              <w:widowControl w:val="0"/>
+              <w:numPr>
+                <w:ilvl w:val="0"/>
+                <w:numId w:val="0"/>
+              </w:numPr>
+              <w:jc w:val="both"/>
+              <w:rPr>
+                <w:rFonts w:hint="default"/>
+                <w:vertAlign w:val="baseline"/>
+                <w:lang w:val="en"/>
+              </w:rPr>
+            </w:pPr>
+          </w:p>
+        </w:tc>
+        <w:tc>
+          <w:tcPr>
+            <w:tcW w:w="4215" w:type="dxa"/>
+          </w:tcPr>
+          <w:p>
+            <w:pPr>
+              <w:widowControl w:val="0"/>
+              <w:numPr>
+                <w:ilvl w:val="0"/>
+                <w:numId w:val="0"/>
+              </w:numPr>
+              <w:jc w:val="both"/>
+              <w:rPr>
+                <w:rFonts w:hint="default"/>
+                <w:vertAlign w:val="baseline"/>
+                <w:lang w:val="en"/>
+              </w:rPr>
+            </w:pPr>
+            <w:r>
+              <w:rPr>
+                <w:rFonts w:hint="default"/>
+                <w:vertAlign w:val="baseline"/>
+                <w:lang w:val="en"/>
+              </w:rPr>
+              <w:t>Thêm mới người checkin</w:t>
             </w:r>
           </w:p>
         </w:tc>
@@ -5920,7 +6287,7 @@
                 <w:vertAlign w:val="baseline"/>
                 <w:lang w:val="en"/>
               </w:rPr>
-              <w:t>In phiếu hẹn tiêm chủng</w:t>
+              <w:t>Nhập kết quả tiêm sau khi checkin</w:t>
             </w:r>
           </w:p>
         </w:tc>
@@ -5959,6 +6326,13 @@
                 <w:lang w:val="en"/>
               </w:rPr>
             </w:pPr>
+            <w:r>
+              <w:rPr>
+                <w:rFonts w:hint="default"/>
+                <w:lang w:val="en"/>
+              </w:rPr>
+              <w:t>Báo cáo thống kê</w:t>
+            </w:r>
           </w:p>
         </w:tc>
         <w:tc>
@@ -5979,6 +6353,14 @@
                 <w:lang w:val="en"/>
               </w:rPr>
             </w:pPr>
+            <w:r>
+              <w:rPr>
+                <w:rFonts w:hint="default"/>
+                <w:vertAlign w:val="baseline"/>
+                <w:lang w:val="en"/>
+              </w:rPr>
+              <w:t xml:space="preserve"> </w:t>
+            </w:r>
           </w:p>
         </w:tc>
         <w:tc>
@@ -5999,14 +6381,6 @@
                 <w:lang w:val="en"/>
               </w:rPr>
             </w:pPr>
-            <w:r>
-              <w:rPr>
-                <w:rFonts w:hint="default"/>
-                <w:vertAlign w:val="baseline"/>
-                <w:lang w:val="en"/>
-              </w:rPr>
-              <w:t>In danh sách hẹn tiêm</w:t>
-            </w:r>
           </w:p>
         </w:tc>
       </w:tr>
@@ -6064,6 +6438,14 @@
                 <w:lang w:val="en"/>
               </w:rPr>
             </w:pPr>
+            <w:r>
+              <w:rPr>
+                <w:rFonts w:hint="default"/>
+                <w:vertAlign w:val="baseline"/>
+                <w:lang w:val="en"/>
+              </w:rPr>
+              <w:t>Đối tượng tiêm chủng</w:t>
+            </w:r>
           </w:p>
         </w:tc>
         <w:tc>
@@ -6090,7 +6472,94 @@
                 <w:vertAlign w:val="baseline"/>
                 <w:lang w:val="en"/>
               </w:rPr>
-              <w:t>Xác nhận lịch hẹn</w:t>
+              <w:t>Báo cáo tổng hợp về đối tượng tiêm chủng</w:t>
+            </w:r>
+          </w:p>
+        </w:tc>
+      </w:tr>
+      <w:tr>
+        <w:tblPrEx>
+          <w:tblBorders>
+            <w:top w:val="single" w:color="auto" w:sz="4" w:space="0"/>
+            <w:left w:val="single" w:color="auto" w:sz="4" w:space="0"/>
+            <w:bottom w:val="single" w:color="auto" w:sz="4" w:space="0"/>
+            <w:right w:val="single" w:color="auto" w:sz="4" w:space="0"/>
+            <w:insideH w:val="single" w:color="auto" w:sz="4" w:space="0"/>
+            <w:insideV w:val="single" w:color="auto" w:sz="4" w:space="0"/>
+          </w:tblBorders>
+        </w:tblPrEx>
+        <w:tc>
+          <w:tcPr>
+            <w:tcW w:w="2102" w:type="dxa"/>
+          </w:tcPr>
+          <w:p>
+            <w:pPr>
+              <w:widowControl w:val="0"/>
+              <w:numPr>
+                <w:ilvl w:val="0"/>
+                <w:numId w:val="0"/>
+              </w:numPr>
+              <w:jc w:val="both"/>
+              <w:rPr>
+                <w:rFonts w:hint="default"/>
+                <w:lang w:val="en"/>
+              </w:rPr>
+            </w:pPr>
+          </w:p>
+        </w:tc>
+        <w:tc>
+          <w:tcPr>
+            <w:tcW w:w="2205" w:type="dxa"/>
+          </w:tcPr>
+          <w:p>
+            <w:pPr>
+              <w:widowControl w:val="0"/>
+              <w:numPr>
+                <w:ilvl w:val="0"/>
+                <w:numId w:val="0"/>
+              </w:numPr>
+              <w:jc w:val="both"/>
+              <w:rPr>
+                <w:rFonts w:hint="default"/>
+                <w:vertAlign w:val="baseline"/>
+                <w:lang w:val="en"/>
+              </w:rPr>
+            </w:pPr>
+            <w:r>
+              <w:rPr>
+                <w:rFonts w:hint="default"/>
+                <w:vertAlign w:val="baseline"/>
+                <w:lang w:val="en"/>
+              </w:rPr>
+              <w:t>Kế hoạch tiêm chủng</w:t>
+            </w:r>
+          </w:p>
+        </w:tc>
+        <w:tc>
+          <w:tcPr>
+            <w:tcW w:w="4215" w:type="dxa"/>
+          </w:tcPr>
+          <w:p>
+            <w:pPr>
+              <w:widowControl w:val="0"/>
+              <w:numPr>
+                <w:ilvl w:val="0"/>
+                <w:numId w:val="0"/>
+              </w:numPr>
+              <w:jc w:val="both"/>
+              <w:rPr>
+                <w:rFonts w:hint="default"/>
+                <w:vertAlign w:val="baseline"/>
+                <w:lang w:val="en"/>
+              </w:rPr>
+            </w:pPr>
+            <w:r>
+              <w:rPr>
+                <w:rFonts w:hint="default"/>
+                <w:vertAlign w:val="baseline"/>
+                <w:lang w:val="en"/>
+              </w:rPr>
+              <w:t>Báo cáo tổng hợp kế hoạch tiêm chủng của  cơ sở tiêm chủng</w:t>
             </w:r>
           </w:p>
         </w:tc>
@@ -6149,41 +6618,33 @@
                 <w:lang w:val="en"/>
               </w:rPr>
             </w:pPr>
+          </w:p>
+        </w:tc>
+        <w:tc>
+          <w:tcPr>
+            <w:tcW w:w="4215" w:type="dxa"/>
+          </w:tcPr>
+          <w:p>
+            <w:pPr>
+              <w:widowControl w:val="0"/>
+              <w:numPr>
+                <w:ilvl w:val="0"/>
+                <w:numId w:val="0"/>
+              </w:numPr>
+              <w:jc w:val="both"/>
+              <w:rPr>
+                <w:rFonts w:hint="default"/>
+                <w:vertAlign w:val="baseline"/>
+                <w:lang w:val="en"/>
+              </w:rPr>
+            </w:pPr>
             <w:r>
               <w:rPr>
                 <w:rFonts w:hint="default"/>
                 <w:vertAlign w:val="baseline"/>
                 <w:lang w:val="en"/>
               </w:rPr>
-              <w:t>Danh sách checkin</w:t>
-            </w:r>
-          </w:p>
-        </w:tc>
-        <w:tc>
-          <w:tcPr>
-            <w:tcW w:w="4215" w:type="dxa"/>
-          </w:tcPr>
-          <w:p>
-            <w:pPr>
-              <w:widowControl w:val="0"/>
-              <w:numPr>
-                <w:ilvl w:val="0"/>
-                <w:numId w:val="0"/>
-              </w:numPr>
-              <w:jc w:val="both"/>
-              <w:rPr>
-                <w:rFonts w:hint="default"/>
-                <w:vertAlign w:val="baseline"/>
-                <w:lang w:val="en"/>
-              </w:rPr>
-            </w:pPr>
-            <w:r>
-              <w:rPr>
-                <w:rFonts w:hint="default"/>
-                <w:vertAlign w:val="baseline"/>
-                <w:lang w:val="en"/>
-              </w:rPr>
-              <w:t>Xem danh sách người đã checkin (lọc theo từng lịch)</w:t>
+              <w:t>Báo cáo tổng hợp kế hoạch tiêm chủng theo địa phương</w:t>
             </w:r>
           </w:p>
         </w:tc>
@@ -6222,6 +6683,13 @@
                 <w:lang w:val="en"/>
               </w:rPr>
             </w:pPr>
+            <w:r>
+              <w:rPr>
+                <w:rFonts w:hint="default"/>
+                <w:lang w:val="en"/>
+              </w:rPr>
+              <w:t>Quản trị hệ thống</w:t>
+            </w:r>
           </w:p>
         </w:tc>
         <w:tc>
@@ -6262,14 +6730,6 @@
                 <w:lang w:val="en"/>
               </w:rPr>
             </w:pPr>
-            <w:r>
-              <w:rPr>
-                <w:rFonts w:hint="default"/>
-                <w:vertAlign w:val="baseline"/>
-                <w:lang w:val="en"/>
-              </w:rPr>
-              <w:t>Thêm mới người checkin</w:t>
-            </w:r>
           </w:p>
         </w:tc>
       </w:tr>
@@ -6327,6 +6787,14 @@
                 <w:lang w:val="en"/>
               </w:rPr>
             </w:pPr>
+            <w:r>
+              <w:rPr>
+                <w:rFonts w:hint="default"/>
+                <w:vertAlign w:val="baseline"/>
+                <w:lang w:val="en"/>
+              </w:rPr>
+              <w:t>Cơ sở y tế</w:t>
+            </w:r>
           </w:p>
         </w:tc>
         <w:tc>
@@ -6353,7 +6821,86 @@
                 <w:vertAlign w:val="baseline"/>
                 <w:lang w:val="en"/>
               </w:rPr>
-              <w:t>Nhập kết quả tiêm sau khi checkin</w:t>
+              <w:t>Danh sách cơ sở y tế</w:t>
+            </w:r>
+          </w:p>
+        </w:tc>
+      </w:tr>
+      <w:tr>
+        <w:tblPrEx>
+          <w:tblBorders>
+            <w:top w:val="single" w:color="auto" w:sz="4" w:space="0"/>
+            <w:left w:val="single" w:color="auto" w:sz="4" w:space="0"/>
+            <w:bottom w:val="single" w:color="auto" w:sz="4" w:space="0"/>
+            <w:right w:val="single" w:color="auto" w:sz="4" w:space="0"/>
+            <w:insideH w:val="single" w:color="auto" w:sz="4" w:space="0"/>
+            <w:insideV w:val="single" w:color="auto" w:sz="4" w:space="0"/>
+          </w:tblBorders>
+        </w:tblPrEx>
+        <w:tc>
+          <w:tcPr>
+            <w:tcW w:w="2102" w:type="dxa"/>
+          </w:tcPr>
+          <w:p>
+            <w:pPr>
+              <w:widowControl w:val="0"/>
+              <w:numPr>
+                <w:ilvl w:val="0"/>
+                <w:numId w:val="0"/>
+              </w:numPr>
+              <w:jc w:val="both"/>
+              <w:rPr>
+                <w:rFonts w:hint="default"/>
+                <w:lang w:val="en"/>
+              </w:rPr>
+            </w:pPr>
+          </w:p>
+        </w:tc>
+        <w:tc>
+          <w:tcPr>
+            <w:tcW w:w="2205" w:type="dxa"/>
+          </w:tcPr>
+          <w:p>
+            <w:pPr>
+              <w:widowControl w:val="0"/>
+              <w:numPr>
+                <w:ilvl w:val="0"/>
+                <w:numId w:val="0"/>
+              </w:numPr>
+              <w:jc w:val="both"/>
+              <w:rPr>
+                <w:rFonts w:hint="default"/>
+                <w:vertAlign w:val="baseline"/>
+                <w:lang w:val="en"/>
+              </w:rPr>
+            </w:pPr>
+          </w:p>
+        </w:tc>
+        <w:tc>
+          <w:tcPr>
+            <w:tcW w:w="4215" w:type="dxa"/>
+          </w:tcPr>
+          <w:p>
+            <w:pPr>
+              <w:widowControl w:val="0"/>
+              <w:numPr>
+                <w:ilvl w:val="0"/>
+                <w:numId w:val="0"/>
+              </w:numPr>
+              <w:jc w:val="both"/>
+              <w:rPr>
+                <w:rFonts w:hint="default"/>
+                <w:vertAlign w:val="baseline"/>
+                <w:lang w:val="en"/>
+              </w:rPr>
+            </w:pPr>
+            <w:r>
+              <w:rPr>
+                <w:rFonts w:hint="default"/>
+                <w:vertAlign w:val="baseline"/>
+                <w:lang w:val="en"/>
+              </w:rPr>
+              <w:t>Thêm/sửa cơ sở y tế</w:t>
             </w:r>
           </w:p>
         </w:tc>
@@ -6392,18 +6939,39 @@
                 <w:lang w:val="en"/>
               </w:rPr>
             </w:pPr>
+          </w:p>
+        </w:tc>
+        <w:tc>
+          <w:tcPr>
+            <w:tcW w:w="2205" w:type="dxa"/>
+          </w:tcPr>
+          <w:p>
+            <w:pPr>
+              <w:widowControl w:val="0"/>
+              <w:numPr>
+                <w:ilvl w:val="0"/>
+                <w:numId w:val="0"/>
+              </w:numPr>
+              <w:jc w:val="both"/>
+              <w:rPr>
+                <w:rFonts w:hint="default"/>
+                <w:vertAlign w:val="baseline"/>
+                <w:lang w:val="en"/>
+              </w:rPr>
+            </w:pPr>
             <w:r>
               <w:rPr>
                 <w:rFonts w:hint="default"/>
-                <w:lang w:val="en"/>
-              </w:rPr>
-              <w:t>Báo cáo thống kê</w:t>
+                <w:vertAlign w:val="baseline"/>
+                <w:lang w:val="en"/>
+              </w:rPr>
+              <w:t>Địa bàn cơ sở</w:t>
             </w:r>
           </w:p>
         </w:tc>
         <w:tc>
           <w:tcPr>
-            <w:tcW w:w="2205" w:type="dxa"/>
+            <w:tcW w:w="4215" w:type="dxa"/>
           </w:tcPr>
           <w:p>
             <w:pPr>
@@ -6425,28 +6993,8 @@
                 <w:vertAlign w:val="baseline"/>
                 <w:lang w:val="en"/>
               </w:rPr>
-              <w:t xml:space="preserve"> </w:t>
+              <w:t>Danh sách địa bàn cơ sở</w:t>
             </w:r>
-          </w:p>
-        </w:tc>
-        <w:tc>
-          <w:tcPr>
-            <w:tcW w:w="4215" w:type="dxa"/>
-          </w:tcPr>
-          <w:p>
-            <w:pPr>
-              <w:widowControl w:val="0"/>
-              <w:numPr>
-                <w:ilvl w:val="0"/>
-                <w:numId w:val="0"/>
-              </w:numPr>
-              <w:jc w:val="both"/>
-              <w:rPr>
-                <w:rFonts w:hint="default"/>
-                <w:vertAlign w:val="baseline"/>
-                <w:lang w:val="en"/>
-              </w:rPr>
-            </w:pPr>
           </w:p>
         </w:tc>
       </w:tr>
@@ -6504,41 +7052,33 @@
                 <w:lang w:val="en"/>
               </w:rPr>
             </w:pPr>
+          </w:p>
+        </w:tc>
+        <w:tc>
+          <w:tcPr>
+            <w:tcW w:w="4215" w:type="dxa"/>
+          </w:tcPr>
+          <w:p>
+            <w:pPr>
+              <w:widowControl w:val="0"/>
+              <w:numPr>
+                <w:ilvl w:val="0"/>
+                <w:numId w:val="0"/>
+              </w:numPr>
+              <w:jc w:val="both"/>
+              <w:rPr>
+                <w:rFonts w:hint="default"/>
+                <w:vertAlign w:val="baseline"/>
+                <w:lang w:val="en"/>
+              </w:rPr>
+            </w:pPr>
             <w:r>
               <w:rPr>
                 <w:rFonts w:hint="default"/>
                 <w:vertAlign w:val="baseline"/>
                 <w:lang w:val="en"/>
               </w:rPr>
-              <w:t>Đối tượng tiêm chủng</w:t>
-            </w:r>
-          </w:p>
-        </w:tc>
-        <w:tc>
-          <w:tcPr>
-            <w:tcW w:w="4215" w:type="dxa"/>
-          </w:tcPr>
-          <w:p>
-            <w:pPr>
-              <w:widowControl w:val="0"/>
-              <w:numPr>
-                <w:ilvl w:val="0"/>
-                <w:numId w:val="0"/>
-              </w:numPr>
-              <w:jc w:val="both"/>
-              <w:rPr>
-                <w:rFonts w:hint="default"/>
-                <w:vertAlign w:val="baseline"/>
-                <w:lang w:val="en"/>
-              </w:rPr>
-            </w:pPr>
-            <w:r>
-              <w:rPr>
-                <w:rFonts w:hint="default"/>
-                <w:vertAlign w:val="baseline"/>
-                <w:lang w:val="en"/>
-              </w:rPr>
-              <w:t>Báo cáo tổng hợp về đối tượng tiêm chủng</w:t>
+              <w:t>Thêm/sửa địa bàn cơ sở</w:t>
             </w:r>
           </w:p>
         </w:tc>
@@ -6603,7 +7143,7 @@
                 <w:vertAlign w:val="baseline"/>
                 <w:lang w:val="en"/>
               </w:rPr>
-              <w:t>Kế hoạch tiêm chủng</w:t>
+              <w:t>Người dùng</w:t>
             </w:r>
           </w:p>
         </w:tc>
@@ -6631,7 +7171,86 @@
                 <w:vertAlign w:val="baseline"/>
                 <w:lang w:val="en"/>
               </w:rPr>
-              <w:t>Báo cáo tổng hợp kế hoạch tiêm chủng của  cơ sở tiêm chủng</w:t>
+              <w:t>Danh sách người dùng</w:t>
+            </w:r>
+          </w:p>
+        </w:tc>
+      </w:tr>
+      <w:tr>
+        <w:tblPrEx>
+          <w:tblBorders>
+            <w:top w:val="single" w:color="auto" w:sz="4" w:space="0"/>
+            <w:left w:val="single" w:color="auto" w:sz="4" w:space="0"/>
+            <w:bottom w:val="single" w:color="auto" w:sz="4" w:space="0"/>
+            <w:right w:val="single" w:color="auto" w:sz="4" w:space="0"/>
+            <w:insideH w:val="single" w:color="auto" w:sz="4" w:space="0"/>
+            <w:insideV w:val="single" w:color="auto" w:sz="4" w:space="0"/>
+          </w:tblBorders>
+        </w:tblPrEx>
+        <w:tc>
+          <w:tcPr>
+            <w:tcW w:w="2102" w:type="dxa"/>
+          </w:tcPr>
+          <w:p>
+            <w:pPr>
+              <w:widowControl w:val="0"/>
+              <w:numPr>
+                <w:ilvl w:val="0"/>
+                <w:numId w:val="0"/>
+              </w:numPr>
+              <w:jc w:val="both"/>
+              <w:rPr>
+                <w:rFonts w:hint="default"/>
+                <w:lang w:val="en"/>
+              </w:rPr>
+            </w:pPr>
+          </w:p>
+        </w:tc>
+        <w:tc>
+          <w:tcPr>
+            <w:tcW w:w="2205" w:type="dxa"/>
+          </w:tcPr>
+          <w:p>
+            <w:pPr>
+              <w:widowControl w:val="0"/>
+              <w:numPr>
+                <w:ilvl w:val="0"/>
+                <w:numId w:val="0"/>
+              </w:numPr>
+              <w:jc w:val="both"/>
+              <w:rPr>
+                <w:rFonts w:hint="default"/>
+                <w:vertAlign w:val="baseline"/>
+                <w:lang w:val="en"/>
+              </w:rPr>
+            </w:pPr>
+          </w:p>
+        </w:tc>
+        <w:tc>
+          <w:tcPr>
+            <w:tcW w:w="4215" w:type="dxa"/>
+          </w:tcPr>
+          <w:p>
+            <w:pPr>
+              <w:widowControl w:val="0"/>
+              <w:numPr>
+                <w:ilvl w:val="0"/>
+                <w:numId w:val="0"/>
+              </w:numPr>
+              <w:jc w:val="both"/>
+              <w:rPr>
+                <w:rFonts w:hint="default"/>
+                <w:vertAlign w:val="baseline"/>
+                <w:lang w:val="en"/>
+              </w:rPr>
+            </w:pPr>
+            <w:r>
+              <w:rPr>
+                <w:rFonts w:hint="default"/>
+                <w:vertAlign w:val="baseline"/>
+                <w:lang w:val="en"/>
+              </w:rPr>
+              <w:t>Thêm/sửa thông tin người dùng</w:t>
             </w:r>
           </w:p>
         </w:tc>
@@ -6716,7 +7335,7 @@
                 <w:vertAlign w:val="baseline"/>
                 <w:lang w:val="en"/>
               </w:rPr>
-              <w:t>Báo cáo tổng hợp kế hoạch tiêm chủng theo địa phương</w:t>
+              <w:t>Đổi mật khẩu người dùng</w:t>
             </w:r>
           </w:p>
         </w:tc>
@@ -6755,53 +7374,54 @@
                 <w:lang w:val="en"/>
               </w:rPr>
             </w:pPr>
+          </w:p>
+        </w:tc>
+        <w:tc>
+          <w:tcPr>
+            <w:tcW w:w="2205" w:type="dxa"/>
+          </w:tcPr>
+          <w:p>
+            <w:pPr>
+              <w:widowControl w:val="0"/>
+              <w:numPr>
+                <w:ilvl w:val="0"/>
+                <w:numId w:val="0"/>
+              </w:numPr>
+              <w:jc w:val="both"/>
+              <w:rPr>
+                <w:rFonts w:hint="default"/>
+                <w:vertAlign w:val="baseline"/>
+                <w:lang w:val="en"/>
+              </w:rPr>
+            </w:pPr>
+          </w:p>
+        </w:tc>
+        <w:tc>
+          <w:tcPr>
+            <w:tcW w:w="4215" w:type="dxa"/>
+          </w:tcPr>
+          <w:p>
+            <w:pPr>
+              <w:widowControl w:val="0"/>
+              <w:numPr>
+                <w:ilvl w:val="0"/>
+                <w:numId w:val="0"/>
+              </w:numPr>
+              <w:jc w:val="both"/>
+              <w:rPr>
+                <w:rFonts w:hint="default"/>
+                <w:vertAlign w:val="baseline"/>
+                <w:lang w:val="en"/>
+              </w:rPr>
+            </w:pPr>
             <w:r>
               <w:rPr>
                 <w:rFonts w:hint="default"/>
-                <w:lang w:val="en"/>
-              </w:rPr>
-              <w:t>Quản trị hệ thống</w:t>
+                <w:vertAlign w:val="baseline"/>
+                <w:lang w:val="en"/>
+              </w:rPr>
+              <w:t>Khóa tài khoản người dùng</w:t>
             </w:r>
-          </w:p>
-        </w:tc>
-        <w:tc>
-          <w:tcPr>
-            <w:tcW w:w="2205" w:type="dxa"/>
-          </w:tcPr>
-          <w:p>
-            <w:pPr>
-              <w:widowControl w:val="0"/>
-              <w:numPr>
-                <w:ilvl w:val="0"/>
-                <w:numId w:val="0"/>
-              </w:numPr>
-              <w:jc w:val="both"/>
-              <w:rPr>
-                <w:rFonts w:hint="default"/>
-                <w:vertAlign w:val="baseline"/>
-                <w:lang w:val="en"/>
-              </w:rPr>
-            </w:pPr>
-          </w:p>
-        </w:tc>
-        <w:tc>
-          <w:tcPr>
-            <w:tcW w:w="4215" w:type="dxa"/>
-          </w:tcPr>
-          <w:p>
-            <w:pPr>
-              <w:widowControl w:val="0"/>
-              <w:numPr>
-                <w:ilvl w:val="0"/>
-                <w:numId w:val="0"/>
-              </w:numPr>
-              <w:jc w:val="both"/>
-              <w:rPr>
-                <w:rFonts w:hint="default"/>
-                <w:vertAlign w:val="baseline"/>
-                <w:lang w:val="en"/>
-              </w:rPr>
-            </w:pPr>
           </w:p>
         </w:tc>
       </w:tr>
@@ -6825,38 +7445,71 @@
         <w:tc>
           <w:tcPr>
             <w:tcW w:w="2102" w:type="dxa"/>
-          </w:tcPr>
-          <w:p>
-            <w:pPr>
-              <w:widowControl w:val="0"/>
-              <w:numPr>
-                <w:ilvl w:val="0"/>
-                <w:numId w:val="0"/>
-              </w:numPr>
-              <w:jc w:val="both"/>
-              <w:rPr>
-                <w:rFonts w:hint="default"/>
-                <w:lang w:val="en"/>
-              </w:rPr>
-            </w:pPr>
+            <w:vAlign w:val="top"/>
+          </w:tcPr>
+          <w:p>
+            <w:pPr>
+              <w:widowControl w:val="0"/>
+              <w:numPr>
+                <w:ilvl w:val="0"/>
+                <w:numId w:val="0"/>
+              </w:numPr>
+              <w:ind w:left="0" w:leftChars="0" w:firstLine="0" w:firstLineChars="0"/>
+              <w:jc w:val="both"/>
+              <w:rPr>
+                <w:rFonts w:hint="default" w:asciiTheme="minorHAnsi" w:hAnsiTheme="minorHAnsi" w:eastAsiaTheme="minorEastAsia" w:cstheme="minorBidi"/>
+                <w:lang w:val="en" w:eastAsia="zh-CN" w:bidi="ar-SA"/>
+              </w:rPr>
+            </w:pPr>
+            <w:r>
+              <w:rPr>
+                <w:rFonts w:hint="default"/>
+                <w:lang w:val="en"/>
+              </w:rPr>
+              <w:t>Trang người dùng</w:t>
+            </w:r>
           </w:p>
         </w:tc>
         <w:tc>
           <w:tcPr>
             <w:tcW w:w="2205" w:type="dxa"/>
-          </w:tcPr>
-          <w:p>
-            <w:pPr>
-              <w:widowControl w:val="0"/>
-              <w:numPr>
-                <w:ilvl w:val="0"/>
-                <w:numId w:val="0"/>
-              </w:numPr>
-              <w:jc w:val="both"/>
-              <w:rPr>
-                <w:rFonts w:hint="default"/>
-                <w:vertAlign w:val="baseline"/>
-                <w:lang w:val="en"/>
+            <w:vAlign w:val="top"/>
+          </w:tcPr>
+          <w:p>
+            <w:pPr>
+              <w:widowControl w:val="0"/>
+              <w:numPr>
+                <w:ilvl w:val="0"/>
+                <w:numId w:val="0"/>
+              </w:numPr>
+              <w:ind w:left="0" w:leftChars="0" w:firstLine="0" w:firstLineChars="0"/>
+              <w:jc w:val="both"/>
+              <w:rPr>
+                <w:rFonts w:hint="default" w:asciiTheme="minorHAnsi" w:hAnsiTheme="minorHAnsi" w:eastAsiaTheme="minorEastAsia" w:cstheme="minorBidi"/>
+                <w:vertAlign w:val="baseline"/>
+                <w:lang w:val="en" w:eastAsia="zh-CN" w:bidi="ar-SA"/>
+              </w:rPr>
+            </w:pPr>
+          </w:p>
+        </w:tc>
+        <w:tc>
+          <w:tcPr>
+            <w:tcW w:w="4215" w:type="dxa"/>
+            <w:vAlign w:val="top"/>
+          </w:tcPr>
+          <w:p>
+            <w:pPr>
+              <w:widowControl w:val="0"/>
+              <w:numPr>
+                <w:ilvl w:val="0"/>
+                <w:numId w:val="0"/>
+              </w:numPr>
+              <w:ind w:left="0" w:leftChars="0" w:firstLine="0" w:firstLineChars="0"/>
+              <w:jc w:val="both"/>
+              <w:rPr>
+                <w:rFonts w:hint="default" w:asciiTheme="minorHAnsi" w:hAnsiTheme="minorHAnsi" w:eastAsiaTheme="minorEastAsia" w:cstheme="minorBidi"/>
+                <w:vertAlign w:val="baseline"/>
+                <w:lang w:val="en" w:eastAsia="zh-CN" w:bidi="ar-SA"/>
               </w:rPr>
             </w:pPr>
             <w:r>
@@ -6865,35 +7518,7 @@
                 <w:vertAlign w:val="baseline"/>
                 <w:lang w:val="en"/>
               </w:rPr>
-              <w:t>Cơ sở y tế</w:t>
-            </w:r>
-          </w:p>
-        </w:tc>
-        <w:tc>
-          <w:tcPr>
-            <w:tcW w:w="4215" w:type="dxa"/>
-          </w:tcPr>
-          <w:p>
-            <w:pPr>
-              <w:widowControl w:val="0"/>
-              <w:numPr>
-                <w:ilvl w:val="0"/>
-                <w:numId w:val="0"/>
-              </w:numPr>
-              <w:jc w:val="both"/>
-              <w:rPr>
-                <w:rFonts w:hint="default"/>
-                <w:vertAlign w:val="baseline"/>
-                <w:lang w:val="en"/>
-              </w:rPr>
-            </w:pPr>
-            <w:r>
-              <w:rPr>
-                <w:rFonts w:hint="default"/>
-                <w:vertAlign w:val="baseline"/>
-                <w:lang w:val="en"/>
-              </w:rPr>
-              <w:t>Danh sách cơ sở y tế</w:t>
+              <w:t>Xem thông tin người dùng</w:t>
             </w:r>
           </w:p>
         </w:tc>
@@ -6908,627 +7533,10 @@
             <w:insideH w:val="single" w:color="auto" w:sz="4" w:space="0"/>
             <w:insideV w:val="single" w:color="auto" w:sz="4" w:space="0"/>
           </w:tblBorders>
-          <w:tblCellMar>
-            <w:top w:w="0" w:type="dxa"/>
-            <w:left w:w="108" w:type="dxa"/>
-            <w:bottom w:w="0" w:type="dxa"/>
-            <w:right w:w="108" w:type="dxa"/>
-          </w:tblCellMar>
         </w:tblPrEx>
         <w:tc>
           <w:tcPr>
-            <w:tcW w:w="2102" w:type="dxa"/>
-          </w:tcPr>
-          <w:p>
-            <w:pPr>
-              <w:widowControl w:val="0"/>
-              <w:numPr>
-                <w:ilvl w:val="0"/>
-                <w:numId w:val="0"/>
-              </w:numPr>
-              <w:jc w:val="both"/>
-              <w:rPr>
-                <w:rFonts w:hint="default"/>
-                <w:lang w:val="en"/>
-              </w:rPr>
-            </w:pPr>
-          </w:p>
-        </w:tc>
-        <w:tc>
-          <w:tcPr>
-            <w:tcW w:w="2205" w:type="dxa"/>
-          </w:tcPr>
-          <w:p>
-            <w:pPr>
-              <w:widowControl w:val="0"/>
-              <w:numPr>
-                <w:ilvl w:val="0"/>
-                <w:numId w:val="0"/>
-              </w:numPr>
-              <w:jc w:val="both"/>
-              <w:rPr>
-                <w:rFonts w:hint="default"/>
-                <w:vertAlign w:val="baseline"/>
-                <w:lang w:val="en"/>
-              </w:rPr>
-            </w:pPr>
-          </w:p>
-        </w:tc>
-        <w:tc>
-          <w:tcPr>
-            <w:tcW w:w="4215" w:type="dxa"/>
-          </w:tcPr>
-          <w:p>
-            <w:pPr>
-              <w:widowControl w:val="0"/>
-              <w:numPr>
-                <w:ilvl w:val="0"/>
-                <w:numId w:val="0"/>
-              </w:numPr>
-              <w:jc w:val="both"/>
-              <w:rPr>
-                <w:rFonts w:hint="default"/>
-                <w:vertAlign w:val="baseline"/>
-                <w:lang w:val="en"/>
-              </w:rPr>
-            </w:pPr>
-            <w:r>
-              <w:rPr>
-                <w:rFonts w:hint="default"/>
-                <w:vertAlign w:val="baseline"/>
-                <w:lang w:val="en"/>
-              </w:rPr>
-              <w:t>Thêm/sửa cơ sở y tế</w:t>
-            </w:r>
-          </w:p>
-        </w:tc>
-      </w:tr>
-      <w:tr>
-        <w:tblPrEx>
-          <w:tblBorders>
-            <w:top w:val="single" w:color="auto" w:sz="4" w:space="0"/>
-            <w:left w:val="single" w:color="auto" w:sz="4" w:space="0"/>
-            <w:bottom w:val="single" w:color="auto" w:sz="4" w:space="0"/>
-            <w:right w:val="single" w:color="auto" w:sz="4" w:space="0"/>
-            <w:insideH w:val="single" w:color="auto" w:sz="4" w:space="0"/>
-            <w:insideV w:val="single" w:color="auto" w:sz="4" w:space="0"/>
-          </w:tblBorders>
-          <w:tblCellMar>
-            <w:top w:w="0" w:type="dxa"/>
-            <w:left w:w="108" w:type="dxa"/>
-            <w:bottom w:w="0" w:type="dxa"/>
-            <w:right w:w="108" w:type="dxa"/>
-          </w:tblCellMar>
-        </w:tblPrEx>
-        <w:tc>
-          <w:tcPr>
-            <w:tcW w:w="2102" w:type="dxa"/>
-          </w:tcPr>
-          <w:p>
-            <w:pPr>
-              <w:widowControl w:val="0"/>
-              <w:numPr>
-                <w:ilvl w:val="0"/>
-                <w:numId w:val="0"/>
-              </w:numPr>
-              <w:jc w:val="both"/>
-              <w:rPr>
-                <w:rFonts w:hint="default"/>
-                <w:lang w:val="en"/>
-              </w:rPr>
-            </w:pPr>
-          </w:p>
-        </w:tc>
-        <w:tc>
-          <w:tcPr>
-            <w:tcW w:w="2205" w:type="dxa"/>
-          </w:tcPr>
-          <w:p>
-            <w:pPr>
-              <w:widowControl w:val="0"/>
-              <w:numPr>
-                <w:ilvl w:val="0"/>
-                <w:numId w:val="0"/>
-              </w:numPr>
-              <w:jc w:val="both"/>
-              <w:rPr>
-                <w:rFonts w:hint="default"/>
-                <w:vertAlign w:val="baseline"/>
-                <w:lang w:val="en"/>
-              </w:rPr>
-            </w:pPr>
-            <w:r>
-              <w:rPr>
-                <w:rFonts w:hint="default"/>
-                <w:vertAlign w:val="baseline"/>
-                <w:lang w:val="en"/>
-              </w:rPr>
-              <w:t>Địa bàn cơ sở</w:t>
-            </w:r>
-          </w:p>
-        </w:tc>
-        <w:tc>
-          <w:tcPr>
-            <w:tcW w:w="4215" w:type="dxa"/>
-          </w:tcPr>
-          <w:p>
-            <w:pPr>
-              <w:widowControl w:val="0"/>
-              <w:numPr>
-                <w:ilvl w:val="0"/>
-                <w:numId w:val="0"/>
-              </w:numPr>
-              <w:jc w:val="both"/>
-              <w:rPr>
-                <w:rFonts w:hint="default"/>
-                <w:vertAlign w:val="baseline"/>
-                <w:lang w:val="en"/>
-              </w:rPr>
-            </w:pPr>
-            <w:r>
-              <w:rPr>
-                <w:rFonts w:hint="default"/>
-                <w:vertAlign w:val="baseline"/>
-                <w:lang w:val="en"/>
-              </w:rPr>
-              <w:t>Danh sách địa bàn cơ sở</w:t>
-            </w:r>
-          </w:p>
-        </w:tc>
-      </w:tr>
-      <w:tr>
-        <w:tblPrEx>
-          <w:tblBorders>
-            <w:top w:val="single" w:color="auto" w:sz="4" w:space="0"/>
-            <w:left w:val="single" w:color="auto" w:sz="4" w:space="0"/>
-            <w:bottom w:val="single" w:color="auto" w:sz="4" w:space="0"/>
-            <w:right w:val="single" w:color="auto" w:sz="4" w:space="0"/>
-            <w:insideH w:val="single" w:color="auto" w:sz="4" w:space="0"/>
-            <w:insideV w:val="single" w:color="auto" w:sz="4" w:space="0"/>
-          </w:tblBorders>
-          <w:tblCellMar>
-            <w:top w:w="0" w:type="dxa"/>
-            <w:left w:w="108" w:type="dxa"/>
-            <w:bottom w:w="0" w:type="dxa"/>
-            <w:right w:w="108" w:type="dxa"/>
-          </w:tblCellMar>
-        </w:tblPrEx>
-        <w:tc>
-          <w:tcPr>
-            <w:tcW w:w="2102" w:type="dxa"/>
-          </w:tcPr>
-          <w:p>
-            <w:pPr>
-              <w:widowControl w:val="0"/>
-              <w:numPr>
-                <w:ilvl w:val="0"/>
-                <w:numId w:val="0"/>
-              </w:numPr>
-              <w:jc w:val="both"/>
-              <w:rPr>
-                <w:rFonts w:hint="default"/>
-                <w:lang w:val="en"/>
-              </w:rPr>
-            </w:pPr>
-          </w:p>
-        </w:tc>
-        <w:tc>
-          <w:tcPr>
-            <w:tcW w:w="2205" w:type="dxa"/>
-          </w:tcPr>
-          <w:p>
-            <w:pPr>
-              <w:widowControl w:val="0"/>
-              <w:numPr>
-                <w:ilvl w:val="0"/>
-                <w:numId w:val="0"/>
-              </w:numPr>
-              <w:jc w:val="both"/>
-              <w:rPr>
-                <w:rFonts w:hint="default"/>
-                <w:vertAlign w:val="baseline"/>
-                <w:lang w:val="en"/>
-              </w:rPr>
-            </w:pPr>
-          </w:p>
-        </w:tc>
-        <w:tc>
-          <w:tcPr>
-            <w:tcW w:w="4215" w:type="dxa"/>
-          </w:tcPr>
-          <w:p>
-            <w:pPr>
-              <w:widowControl w:val="0"/>
-              <w:numPr>
-                <w:ilvl w:val="0"/>
-                <w:numId w:val="0"/>
-              </w:numPr>
-              <w:jc w:val="both"/>
-              <w:rPr>
-                <w:rFonts w:hint="default"/>
-                <w:vertAlign w:val="baseline"/>
-                <w:lang w:val="en"/>
-              </w:rPr>
-            </w:pPr>
-            <w:r>
-              <w:rPr>
-                <w:rFonts w:hint="default"/>
-                <w:vertAlign w:val="baseline"/>
-                <w:lang w:val="en"/>
-              </w:rPr>
-              <w:t>Thêm/sửa địa bàn cơ sở</w:t>
-            </w:r>
-          </w:p>
-        </w:tc>
-      </w:tr>
-      <w:tr>
-        <w:tblPrEx>
-          <w:tblBorders>
-            <w:top w:val="single" w:color="auto" w:sz="4" w:space="0"/>
-            <w:left w:val="single" w:color="auto" w:sz="4" w:space="0"/>
-            <w:bottom w:val="single" w:color="auto" w:sz="4" w:space="0"/>
-            <w:right w:val="single" w:color="auto" w:sz="4" w:space="0"/>
-            <w:insideH w:val="single" w:color="auto" w:sz="4" w:space="0"/>
-            <w:insideV w:val="single" w:color="auto" w:sz="4" w:space="0"/>
-          </w:tblBorders>
-          <w:tblCellMar>
-            <w:top w:w="0" w:type="dxa"/>
-            <w:left w:w="108" w:type="dxa"/>
-            <w:bottom w:w="0" w:type="dxa"/>
-            <w:right w:w="108" w:type="dxa"/>
-          </w:tblCellMar>
-        </w:tblPrEx>
-        <w:tc>
-          <w:tcPr>
-            <w:tcW w:w="2102" w:type="dxa"/>
-          </w:tcPr>
-          <w:p>
-            <w:pPr>
-              <w:widowControl w:val="0"/>
-              <w:numPr>
-                <w:ilvl w:val="0"/>
-                <w:numId w:val="0"/>
-              </w:numPr>
-              <w:jc w:val="both"/>
-              <w:rPr>
-                <w:rFonts w:hint="default"/>
-                <w:lang w:val="en"/>
-              </w:rPr>
-            </w:pPr>
-          </w:p>
-        </w:tc>
-        <w:tc>
-          <w:tcPr>
-            <w:tcW w:w="2205" w:type="dxa"/>
-          </w:tcPr>
-          <w:p>
-            <w:pPr>
-              <w:widowControl w:val="0"/>
-              <w:numPr>
-                <w:ilvl w:val="0"/>
-                <w:numId w:val="0"/>
-              </w:numPr>
-              <w:jc w:val="both"/>
-              <w:rPr>
-                <w:rFonts w:hint="default"/>
-                <w:vertAlign w:val="baseline"/>
-                <w:lang w:val="en"/>
-              </w:rPr>
-            </w:pPr>
-            <w:r>
-              <w:rPr>
-                <w:rFonts w:hint="default"/>
-                <w:vertAlign w:val="baseline"/>
-                <w:lang w:val="en"/>
-              </w:rPr>
-              <w:t>Người dùng</w:t>
-            </w:r>
-          </w:p>
-        </w:tc>
-        <w:tc>
-          <w:tcPr>
-            <w:tcW w:w="4215" w:type="dxa"/>
-          </w:tcPr>
-          <w:p>
-            <w:pPr>
-              <w:widowControl w:val="0"/>
-              <w:numPr>
-                <w:ilvl w:val="0"/>
-                <w:numId w:val="0"/>
-              </w:numPr>
-              <w:jc w:val="both"/>
-              <w:rPr>
-                <w:rFonts w:hint="default"/>
-                <w:vertAlign w:val="baseline"/>
-                <w:lang w:val="en"/>
-              </w:rPr>
-            </w:pPr>
-            <w:r>
-              <w:rPr>
-                <w:rFonts w:hint="default"/>
-                <w:vertAlign w:val="baseline"/>
-                <w:lang w:val="en"/>
-              </w:rPr>
-              <w:t>Danh sách người dùng</w:t>
-            </w:r>
-          </w:p>
-        </w:tc>
-      </w:tr>
-      <w:tr>
-        <w:tblPrEx>
-          <w:tblBorders>
-            <w:top w:val="single" w:color="auto" w:sz="4" w:space="0"/>
-            <w:left w:val="single" w:color="auto" w:sz="4" w:space="0"/>
-            <w:bottom w:val="single" w:color="auto" w:sz="4" w:space="0"/>
-            <w:right w:val="single" w:color="auto" w:sz="4" w:space="0"/>
-            <w:insideH w:val="single" w:color="auto" w:sz="4" w:space="0"/>
-            <w:insideV w:val="single" w:color="auto" w:sz="4" w:space="0"/>
-          </w:tblBorders>
-          <w:tblCellMar>
-            <w:top w:w="0" w:type="dxa"/>
-            <w:left w:w="108" w:type="dxa"/>
-            <w:bottom w:w="0" w:type="dxa"/>
-            <w:right w:w="108" w:type="dxa"/>
-          </w:tblCellMar>
-        </w:tblPrEx>
-        <w:tc>
-          <w:tcPr>
-            <w:tcW w:w="2102" w:type="dxa"/>
-          </w:tcPr>
-          <w:p>
-            <w:pPr>
-              <w:widowControl w:val="0"/>
-              <w:numPr>
-                <w:ilvl w:val="0"/>
-                <w:numId w:val="0"/>
-              </w:numPr>
-              <w:jc w:val="both"/>
-              <w:rPr>
-                <w:rFonts w:hint="default"/>
-                <w:lang w:val="en"/>
-              </w:rPr>
-            </w:pPr>
-          </w:p>
-        </w:tc>
-        <w:tc>
-          <w:tcPr>
-            <w:tcW w:w="2205" w:type="dxa"/>
-          </w:tcPr>
-          <w:p>
-            <w:pPr>
-              <w:widowControl w:val="0"/>
-              <w:numPr>
-                <w:ilvl w:val="0"/>
-                <w:numId w:val="0"/>
-              </w:numPr>
-              <w:jc w:val="both"/>
-              <w:rPr>
-                <w:rFonts w:hint="default"/>
-                <w:vertAlign w:val="baseline"/>
-                <w:lang w:val="en"/>
-              </w:rPr>
-            </w:pPr>
-          </w:p>
-        </w:tc>
-        <w:tc>
-          <w:tcPr>
-            <w:tcW w:w="4215" w:type="dxa"/>
-          </w:tcPr>
-          <w:p>
-            <w:pPr>
-              <w:widowControl w:val="0"/>
-              <w:numPr>
-                <w:ilvl w:val="0"/>
-                <w:numId w:val="0"/>
-              </w:numPr>
-              <w:jc w:val="both"/>
-              <w:rPr>
-                <w:rFonts w:hint="default"/>
-                <w:vertAlign w:val="baseline"/>
-                <w:lang w:val="en"/>
-              </w:rPr>
-            </w:pPr>
-            <w:r>
-              <w:rPr>
-                <w:rFonts w:hint="default"/>
-                <w:vertAlign w:val="baseline"/>
-                <w:lang w:val="en"/>
-              </w:rPr>
-              <w:t>Thêm/sửa thông tin người dùng</w:t>
-            </w:r>
-          </w:p>
-        </w:tc>
-      </w:tr>
-      <w:tr>
-        <w:tblPrEx>
-          <w:tblBorders>
-            <w:top w:val="single" w:color="auto" w:sz="4" w:space="0"/>
-            <w:left w:val="single" w:color="auto" w:sz="4" w:space="0"/>
-            <w:bottom w:val="single" w:color="auto" w:sz="4" w:space="0"/>
-            <w:right w:val="single" w:color="auto" w:sz="4" w:space="0"/>
-            <w:insideH w:val="single" w:color="auto" w:sz="4" w:space="0"/>
-            <w:insideV w:val="single" w:color="auto" w:sz="4" w:space="0"/>
-          </w:tblBorders>
-          <w:tblCellMar>
-            <w:top w:w="0" w:type="dxa"/>
-            <w:left w:w="108" w:type="dxa"/>
-            <w:bottom w:w="0" w:type="dxa"/>
-            <w:right w:w="108" w:type="dxa"/>
-          </w:tblCellMar>
-        </w:tblPrEx>
-        <w:tc>
-          <w:tcPr>
-            <w:tcW w:w="2102" w:type="dxa"/>
-          </w:tcPr>
-          <w:p>
-            <w:pPr>
-              <w:widowControl w:val="0"/>
-              <w:numPr>
-                <w:ilvl w:val="0"/>
-                <w:numId w:val="0"/>
-              </w:numPr>
-              <w:jc w:val="both"/>
-              <w:rPr>
-                <w:rFonts w:hint="default"/>
-                <w:lang w:val="en"/>
-              </w:rPr>
-            </w:pPr>
-          </w:p>
-        </w:tc>
-        <w:tc>
-          <w:tcPr>
-            <w:tcW w:w="2205" w:type="dxa"/>
-          </w:tcPr>
-          <w:p>
-            <w:pPr>
-              <w:widowControl w:val="0"/>
-              <w:numPr>
-                <w:ilvl w:val="0"/>
-                <w:numId w:val="0"/>
-              </w:numPr>
-              <w:jc w:val="both"/>
-              <w:rPr>
-                <w:rFonts w:hint="default"/>
-                <w:vertAlign w:val="baseline"/>
-                <w:lang w:val="en"/>
-              </w:rPr>
-            </w:pPr>
-          </w:p>
-        </w:tc>
-        <w:tc>
-          <w:tcPr>
-            <w:tcW w:w="4215" w:type="dxa"/>
-          </w:tcPr>
-          <w:p>
-            <w:pPr>
-              <w:widowControl w:val="0"/>
-              <w:numPr>
-                <w:ilvl w:val="0"/>
-                <w:numId w:val="0"/>
-              </w:numPr>
-              <w:jc w:val="both"/>
-              <w:rPr>
-                <w:rFonts w:hint="default"/>
-                <w:vertAlign w:val="baseline"/>
-                <w:lang w:val="en"/>
-              </w:rPr>
-            </w:pPr>
-            <w:r>
-              <w:rPr>
-                <w:rFonts w:hint="default"/>
-                <w:vertAlign w:val="baseline"/>
-                <w:lang w:val="en"/>
-              </w:rPr>
-              <w:t>Đổi mật khẩu người dùng</w:t>
-            </w:r>
-          </w:p>
-        </w:tc>
-      </w:tr>
-      <w:tr>
-        <w:tblPrEx>
-          <w:tblBorders>
-            <w:top w:val="single" w:color="auto" w:sz="4" w:space="0"/>
-            <w:left w:val="single" w:color="auto" w:sz="4" w:space="0"/>
-            <w:bottom w:val="single" w:color="auto" w:sz="4" w:space="0"/>
-            <w:right w:val="single" w:color="auto" w:sz="4" w:space="0"/>
-            <w:insideH w:val="single" w:color="auto" w:sz="4" w:space="0"/>
-            <w:insideV w:val="single" w:color="auto" w:sz="4" w:space="0"/>
-          </w:tblBorders>
-          <w:tblCellMar>
-            <w:top w:w="0" w:type="dxa"/>
-            <w:left w:w="108" w:type="dxa"/>
-            <w:bottom w:w="0" w:type="dxa"/>
-            <w:right w:w="108" w:type="dxa"/>
-          </w:tblCellMar>
-        </w:tblPrEx>
-        <w:tc>
-          <w:tcPr>
-            <w:tcW w:w="2102" w:type="dxa"/>
-          </w:tcPr>
-          <w:p>
-            <w:pPr>
-              <w:widowControl w:val="0"/>
-              <w:numPr>
-                <w:ilvl w:val="0"/>
-                <w:numId w:val="0"/>
-              </w:numPr>
-              <w:jc w:val="both"/>
-              <w:rPr>
-                <w:rFonts w:hint="default"/>
-                <w:lang w:val="en"/>
-              </w:rPr>
-            </w:pPr>
-          </w:p>
-        </w:tc>
-        <w:tc>
-          <w:tcPr>
-            <w:tcW w:w="2205" w:type="dxa"/>
-          </w:tcPr>
-          <w:p>
-            <w:pPr>
-              <w:widowControl w:val="0"/>
-              <w:numPr>
-                <w:ilvl w:val="0"/>
-                <w:numId w:val="0"/>
-              </w:numPr>
-              <w:jc w:val="both"/>
-              <w:rPr>
-                <w:rFonts w:hint="default"/>
-                <w:vertAlign w:val="baseline"/>
-                <w:lang w:val="en"/>
-              </w:rPr>
-            </w:pPr>
-          </w:p>
-        </w:tc>
-        <w:tc>
-          <w:tcPr>
-            <w:tcW w:w="4215" w:type="dxa"/>
-          </w:tcPr>
-          <w:p>
-            <w:pPr>
-              <w:widowControl w:val="0"/>
-              <w:numPr>
-                <w:ilvl w:val="0"/>
-                <w:numId w:val="0"/>
-              </w:numPr>
-              <w:jc w:val="both"/>
-              <w:rPr>
-                <w:rFonts w:hint="default"/>
-                <w:vertAlign w:val="baseline"/>
-                <w:lang w:val="en"/>
-              </w:rPr>
-            </w:pPr>
-            <w:r>
-              <w:rPr>
-                <w:rFonts w:hint="default"/>
-                <w:vertAlign w:val="baseline"/>
-                <w:lang w:val="en"/>
-              </w:rPr>
-              <w:t>Khóa tài khoản người dùng</w:t>
-            </w:r>
-          </w:p>
-        </w:tc>
-      </w:tr>
-      <w:tr>
-        <w:tblPrEx>
-          <w:tblBorders>
-            <w:top w:val="single" w:color="auto" w:sz="4" w:space="0"/>
-            <w:left w:val="single" w:color="auto" w:sz="4" w:space="0"/>
-            <w:bottom w:val="single" w:color="auto" w:sz="4" w:space="0"/>
-            <w:right w:val="single" w:color="auto" w:sz="4" w:space="0"/>
-            <w:insideH w:val="single" w:color="auto" w:sz="4" w:space="0"/>
-            <w:insideV w:val="single" w:color="auto" w:sz="4" w:space="0"/>
-          </w:tblBorders>
-          <w:tblCellMar>
-            <w:top w:w="0" w:type="dxa"/>
-            <w:left w:w="108" w:type="dxa"/>
-            <w:bottom w:w="0" w:type="dxa"/>
-            <w:right w:w="108" w:type="dxa"/>
-          </w:tblCellMar>
-        </w:tblPrEx>
-        <w:tc>
-          <w:tcPr>
-            <w:tcW w:w="2102" w:type="dxa"/>
+            <w:tcW w:w="0" w:type="auto"/>
             <w:vAlign w:val="top"/>
           </w:tcPr>
           <w:p>
@@ -7545,85 +7553,8 @@
                 <w:lang w:val="en" w:eastAsia="zh-CN" w:bidi="ar-SA"/>
               </w:rPr>
             </w:pPr>
-            <w:r>
-              <w:rPr>
-                <w:rFonts w:hint="default"/>
-                <w:lang w:val="en"/>
-              </w:rPr>
-              <w:t>Trang người dùng</w:t>
-            </w:r>
-          </w:p>
-        </w:tc>
-        <w:tc>
-          <w:tcPr>
-            <w:tcW w:w="2205" w:type="dxa"/>
-            <w:vAlign w:val="top"/>
-          </w:tcPr>
-          <w:p>
-            <w:pPr>
-              <w:widowControl w:val="0"/>
-              <w:numPr>
-                <w:ilvl w:val="0"/>
-                <w:numId w:val="0"/>
-              </w:numPr>
-              <w:ind w:left="0" w:leftChars="0" w:firstLine="0" w:firstLineChars="0"/>
-              <w:jc w:val="both"/>
-              <w:rPr>
-                <w:rFonts w:hint="default" w:asciiTheme="minorHAnsi" w:hAnsiTheme="minorHAnsi" w:eastAsiaTheme="minorEastAsia" w:cstheme="minorBidi"/>
-                <w:vertAlign w:val="baseline"/>
-                <w:lang w:val="en" w:eastAsia="zh-CN" w:bidi="ar-SA"/>
-              </w:rPr>
-            </w:pPr>
-          </w:p>
-        </w:tc>
-        <w:tc>
-          <w:tcPr>
-            <w:tcW w:w="4215" w:type="dxa"/>
-            <w:vAlign w:val="top"/>
-          </w:tcPr>
-          <w:p>
-            <w:pPr>
-              <w:widowControl w:val="0"/>
-              <w:numPr>
-                <w:ilvl w:val="0"/>
-                <w:numId w:val="0"/>
-              </w:numPr>
-              <w:ind w:left="0" w:leftChars="0" w:firstLine="0" w:firstLineChars="0"/>
-              <w:jc w:val="both"/>
-              <w:rPr>
-                <w:rFonts w:hint="default" w:asciiTheme="minorHAnsi" w:hAnsiTheme="minorHAnsi" w:eastAsiaTheme="minorEastAsia" w:cstheme="minorBidi"/>
-                <w:vertAlign w:val="baseline"/>
-                <w:lang w:val="en" w:eastAsia="zh-CN" w:bidi="ar-SA"/>
-              </w:rPr>
-            </w:pPr>
-            <w:r>
-              <w:rPr>
-                <w:rFonts w:hint="default"/>
-                <w:vertAlign w:val="baseline"/>
-                <w:lang w:val="en"/>
-              </w:rPr>
-              <w:t>Xem thông tin người dùng</w:t>
-            </w:r>
-          </w:p>
-        </w:tc>
-      </w:tr>
-      <w:tr>
-        <w:tblPrEx>
-          <w:tblBorders>
-            <w:top w:val="single" w:color="auto" w:sz="4" w:space="0"/>
-            <w:left w:val="single" w:color="auto" w:sz="4" w:space="0"/>
-            <w:bottom w:val="single" w:color="auto" w:sz="4" w:space="0"/>
-            <w:right w:val="single" w:color="auto" w:sz="4" w:space="0"/>
-            <w:insideH w:val="single" w:color="auto" w:sz="4" w:space="0"/>
-            <w:insideV w:val="single" w:color="auto" w:sz="4" w:space="0"/>
-          </w:tblBorders>
-          <w:tblCellMar>
-            <w:top w:w="0" w:type="dxa"/>
-            <w:left w:w="108" w:type="dxa"/>
-            <w:bottom w:w="0" w:type="dxa"/>
-            <w:right w:w="108" w:type="dxa"/>
-          </w:tblCellMar>
-        </w:tblPrEx>
+          </w:p>
+        </w:tc>
         <w:tc>
           <w:tcPr>
             <w:tcW w:w="0" w:type="auto"/>
@@ -7640,6 +7571,7 @@
               <w:jc w:val="both"/>
               <w:rPr>
                 <w:rFonts w:hint="default" w:asciiTheme="minorHAnsi" w:hAnsiTheme="minorHAnsi" w:eastAsiaTheme="minorEastAsia" w:cstheme="minorBidi"/>
+                <w:vertAlign w:val="baseline"/>
                 <w:lang w:val="en" w:eastAsia="zh-CN" w:bidi="ar-SA"/>
               </w:rPr>
             </w:pPr>
@@ -7665,28 +7597,6 @@
                 <w:lang w:val="en" w:eastAsia="zh-CN" w:bidi="ar-SA"/>
               </w:rPr>
             </w:pPr>
-          </w:p>
-        </w:tc>
-        <w:tc>
-          <w:tcPr>
-            <w:tcW w:w="0" w:type="auto"/>
-            <w:vAlign w:val="top"/>
-          </w:tcPr>
-          <w:p>
-            <w:pPr>
-              <w:widowControl w:val="0"/>
-              <w:numPr>
-                <w:ilvl w:val="0"/>
-                <w:numId w:val="0"/>
-              </w:numPr>
-              <w:ind w:left="0" w:leftChars="0" w:firstLine="0" w:firstLineChars="0"/>
-              <w:jc w:val="both"/>
-              <w:rPr>
-                <w:rFonts w:hint="default" w:asciiTheme="minorHAnsi" w:hAnsiTheme="minorHAnsi" w:eastAsiaTheme="minorEastAsia" w:cstheme="minorBidi"/>
-                <w:vertAlign w:val="baseline"/>
-                <w:lang w:val="en" w:eastAsia="zh-CN" w:bidi="ar-SA"/>
-              </w:rPr>
-            </w:pPr>
             <w:r>
               <w:rPr>
                 <w:rFonts w:hint="default"/>
@@ -9063,17 +8973,7 @@
           <w:color w:val="FF0000"/>
           <w:lang w:val="en"/>
         </w:rPr>
-        <w:t>+ SoMuiMotCa</w:t>
-      </w:r>
-      <w:bookmarkStart w:id="0" w:name="_GoBack"/>
-      <w:bookmarkEnd w:id="0"/>
-      <w:r>
-        <w:rPr>
-          <w:rFonts w:hint="default"/>
-          <w:color w:val="FF0000"/>
-          <w:lang w:val="en"/>
-        </w:rPr>
-        <w:t>: int (dự kiến số mũi trong một ca)</w:t>
+        <w:t>+ SoMuiMotCa: int (dự kiến số mũi trong một ca)</w:t>
       </w:r>
     </w:p>
     <w:p>
@@ -11846,6 +11746,8 @@
         </w:rPr>
         <w:t>Như vậy một phiếu hẹn có thể xác định bằng 2 phương thức:</w:t>
       </w:r>
+      <w:bookmarkStart w:id="0" w:name="_GoBack"/>
+      <w:bookmarkEnd w:id="0"/>
     </w:p>
     <w:p>
       <w:pPr>
@@ -11921,34 +11823,79 @@
           <w:bCs/>
           <w:lang w:val="en"/>
         </w:rPr>
-        <w:t xml:space="preserve">Quản lý </w:t>
-      </w:r>
-      <w:r>
-        <w:rPr>
-          <w:rFonts w:hint="default"/>
-          <w:b/>
-          <w:bCs/>
-          <w:lang w:val="en"/>
-        </w:rPr>
-        <w:t>tài khoản người tiêm chủng</w:t>
-      </w:r>
-    </w:p>
-    <w:p>
-      <w:pPr>
-        <w:numPr>
-          <w:ilvl w:val="0"/>
-          <w:numId w:val="0"/>
-        </w:numPr>
-        <w:ind w:leftChars="0"/>
-        <w:rPr>
-          <w:rFonts w:hint="default"/>
-          <w:lang w:val="en"/>
-        </w:rPr>
-      </w:pPr>
-    </w:p>
-    <w:p>
-      <w:pPr>
-        <w:numPr>
+        <w:t>Quản lý tài khoản người dùng</w:t>
+      </w:r>
+    </w:p>
+    <w:p>
+      <w:pPr>
+        <w:numPr>
+          <w:ilvl w:val="0"/>
+          <w:numId w:val="0"/>
+        </w:numPr>
+        <w:ind w:leftChars="0"/>
+        <w:rPr>
+          <w:rFonts w:hint="default"/>
+          <w:lang w:val="en"/>
+        </w:rPr>
+      </w:pPr>
+    </w:p>
+    <w:p>
+      <w:pPr>
+        <w:numPr>
+          <w:ilvl w:val="0"/>
+          <w:numId w:val="0"/>
+        </w:numPr>
+        <w:ind w:leftChars="0"/>
+        <w:rPr>
+          <w:rFonts w:hint="default"/>
+          <w:lang w:val="en"/>
+        </w:rPr>
+      </w:pPr>
+      <w:r>
+        <w:rPr>
+          <w:rFonts w:hint="default"/>
+          <w:lang w:val="en"/>
+        </w:rPr>
+        <w:t xml:space="preserve">Một người dùng có tài khoản trong hệ thống đồng thời có thể đóng nhiều vài trò vừa là người tiêm chủng, vừa là cán bộ địa bàn, vừa là cán bộ y tế cơ sở.  </w:t>
+      </w:r>
+    </w:p>
+    <w:p>
+      <w:pPr>
+        <w:numPr>
+          <w:ilvl w:val="0"/>
+          <w:numId w:val="0"/>
+        </w:numPr>
+        <w:ind w:leftChars="0"/>
+        <w:rPr>
+          <w:rFonts w:hint="default"/>
+          <w:lang w:val="en"/>
+        </w:rPr>
+      </w:pPr>
+    </w:p>
+    <w:p>
+      <w:pPr>
+        <w:numPr>
+          <w:ilvl w:val="0"/>
+          <w:numId w:val="8"/>
+        </w:numPr>
+        <w:ind w:leftChars="0"/>
+        <w:rPr>
+          <w:rFonts w:hint="default"/>
+          <w:lang w:val="en"/>
+        </w:rPr>
+      </w:pPr>
+      <w:r>
+        <w:rPr>
+          <w:rFonts w:hint="default"/>
+          <w:lang w:val="en"/>
+        </w:rPr>
+        <w:t>Người tiêm chủng</w:t>
+      </w:r>
+    </w:p>
+    <w:p>
+      <w:pPr>
+        <w:numPr>
+          <w:ilvl w:val="0"/>
           <w:numId w:val="0"/>
         </w:numPr>
         <w:ind w:leftChars="0"/>
@@ -11968,6 +11915,7 @@
     <w:p>
       <w:pPr>
         <w:numPr>
+          <w:ilvl w:val="0"/>
           <w:numId w:val="0"/>
         </w:numPr>
         <w:ind w:leftChars="0"/>
@@ -11987,20 +11935,92 @@
     <w:p>
       <w:pPr>
         <w:numPr>
-          <w:numId w:val="0"/>
-        </w:numPr>
-        <w:ind w:leftChars="0"/>
-        <w:rPr>
-          <w:rFonts w:hint="default"/>
-          <w:lang w:val="en"/>
-        </w:rPr>
-      </w:pPr>
-      <w:r>
-        <w:rPr>
-          <w:rFonts w:hint="default"/>
-          <w:lang w:val="en"/>
-        </w:rPr>
-        <w:t xml:space="preserve">Chú ý nguyên tắc: Trên 1 địa bàn đăng kí không bao giờ có 2 đối tượng trùng CMTCCCD. </w:t>
+          <w:ilvl w:val="0"/>
+          <w:numId w:val="0"/>
+        </w:numPr>
+        <w:ind w:leftChars="0"/>
+        <w:rPr>
+          <w:rFonts w:hint="default"/>
+          <w:lang w:val="en"/>
+        </w:rPr>
+      </w:pPr>
+      <w:r>
+        <w:rPr>
+          <w:rFonts w:hint="default"/>
+          <w:lang w:val="en"/>
+        </w:rPr>
+        <w:t>Chú ý nguyên tắc: Trên 1 địa bàn đăng kí không bao giờ có 2 đối tượng trùng CMTCCCD.</w:t>
+      </w:r>
+    </w:p>
+    <w:p>
+      <w:pPr>
+        <w:numPr>
+          <w:ilvl w:val="0"/>
+          <w:numId w:val="0"/>
+        </w:numPr>
+        <w:ind w:leftChars="0"/>
+        <w:rPr>
+          <w:rFonts w:hint="default"/>
+          <w:lang w:val="en"/>
+        </w:rPr>
+      </w:pPr>
+    </w:p>
+    <w:p>
+      <w:pPr>
+        <w:numPr>
+          <w:ilvl w:val="0"/>
+          <w:numId w:val="8"/>
+        </w:numPr>
+        <w:ind w:left="0" w:leftChars="0" w:firstLine="0" w:firstLineChars="0"/>
+        <w:rPr>
+          <w:rFonts w:hint="default"/>
+          <w:lang w:val="en"/>
+        </w:rPr>
+      </w:pPr>
+      <w:r>
+        <w:rPr>
+          <w:rFonts w:hint="default"/>
+          <w:lang w:val="en"/>
+        </w:rPr>
+        <w:t>Cán bộ y tế, tổ dân cư</w:t>
+      </w:r>
+    </w:p>
+    <w:p>
+      <w:pPr>
+        <w:numPr>
+          <w:numId w:val="0"/>
+        </w:numPr>
+        <w:ind w:leftChars="0"/>
+        <w:rPr>
+          <w:rFonts w:hint="default"/>
+          <w:lang w:val="en"/>
+        </w:rPr>
+      </w:pPr>
+      <w:r>
+        <w:rPr>
+          <w:rFonts w:hint="default"/>
+          <w:lang w:val="en"/>
+        </w:rPr>
+        <w:t>Có thẻ tạo tài khoản riêng cho cán bộ y tế, tổ dân cư để quản lý dữ liệu trên hệ thống. Người dùng sẽ được tạo tài khoản với tên đăng nhập do cán bộ quản trị tạo ra.</w:t>
+      </w:r>
+    </w:p>
+    <w:p>
+      <w:pPr>
+        <w:numPr>
+          <w:numId w:val="0"/>
+        </w:numPr>
+        <w:ind w:leftChars="0"/>
+        <w:rPr>
+          <w:rFonts w:hint="default"/>
+          <w:lang w:val="en"/>
+        </w:rPr>
+      </w:pPr>
+      <w:r>
+        <w:rPr>
+          <w:rFonts w:hint="default"/>
+          <w:lang w:val="en"/>
+        </w:rPr>
+        <w:t xml:space="preserve">Trên một địa bàn, cơ sở y tế có thể tạo nhiều tài khoản sử dụng khác nhau. </w:t>
       </w:r>
     </w:p>
     <w:sectPr>
@@ -12099,6 +12119,18 @@
       <w:lvlJc w:val="left"/>
     </w:lvl>
   </w:abstractNum>
+  <w:abstractNum w:abstractNumId="7">
+    <w:nsid w:val="754319BB"/>
+    <w:multiLevelType w:val="singleLevel"/>
+    <w:tmpl w:val="754319BB"/>
+    <w:lvl w:ilvl="0" w:tentative="0">
+      <w:start w:val="1"/>
+      <w:numFmt w:val="decimal"/>
+      <w:suff w:val="space"/>
+      <w:lvlText w:val="%1."/>
+      <w:lvlJc w:val="left"/>
+    </w:lvl>
+  </w:abstractNum>
   <w:num w:numId="1">
     <w:abstractNumId w:val="4"/>
   </w:num>
@@ -12119,6 +12151,9 @@
   </w:num>
   <w:num w:numId="7">
     <w:abstractNumId w:val="2"/>
+  </w:num>
+  <w:num w:numId="8">
+    <w:abstractNumId w:val="7"/>
   </w:num>
 </w:numbering>
 </file>

</xml_diff>